<commit_message>
Sửa mẫu vay vốn tiếp
</commit_message>
<xml_diff>
--- a/nuce.web.api/Templates/Ctsv/vay_von.docx
+++ b/nuce.web.api/Templates/Ctsv/vay_von.docx
@@ -68,8 +68,10 @@
                   <w:pPr>
                     <w:jc w:val="center"/>
                     <w:rPr>
-                      <w:i/>
-                      <w:iCs/>
+                      <w:b/>
+                      <w:bCs/>
+                      <w:sz w:val="22"/>
+                      <w:szCs w:val="22"/>
                     </w:rPr>
                   </w:pPr>
                   <w:r>
@@ -82,24 +84,6 @@
                   <w:r>
                     <w:br/>
                   </w:r>
-                  <w:r>
-                    <w:rPr>
-                      <w:i/>
-                      <w:iCs/>
-                    </w:rPr>
-                    <w:t>(Do HSSV lập)</w:t>
-                  </w:r>
-                </w:p>
-                <w:p>
-                  <w:pPr>
-                    <w:jc w:val="center"/>
-                    <w:rPr>
-                      <w:b/>
-                      <w:bCs/>
-                      <w:sz w:val="22"/>
-                      <w:szCs w:val="22"/>
-                    </w:rPr>
-                  </w:pPr>
                 </w:p>
               </w:tc>
             </w:tr>
@@ -275,7 +259,7 @@
           </mc:Choice>
           <mc:Fallback>
             <w:pict>
-              <v:line w14:anchorId="1AB7D336" id="Straight Connector 671067973" o:spid="_x0000_s1026" style="position:absolute;flip:y;z-index:251665408;visibility:visible;mso-wrap-style:square;mso-width-percent:0;mso-height-percent:0;mso-wrap-distance-left:9pt;mso-wrap-distance-top:0;mso-wrap-distance-right:9pt;mso-wrap-distance-bottom:0;mso-position-horizontal:absolute;mso-position-horizontal-relative:text;mso-position-vertical:absolute;mso-position-vertical-relative:text;mso-width-percent:0;mso-height-percent:0;mso-width-relative:margin;mso-height-relative:margin" from="270.15pt,.6pt" to="406.15pt,.6pt" o:gfxdata="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" strokecolor="black [3200]" strokeweight=".5pt">
+              <v:line w14:anchorId="42415A54" id="Straight Connector 671067973" o:spid="_x0000_s1026" style="position:absolute;flip:y;z-index:251665408;visibility:visible;mso-wrap-style:square;mso-width-percent:0;mso-height-percent:0;mso-wrap-distance-left:9pt;mso-wrap-distance-top:0;mso-wrap-distance-right:9pt;mso-wrap-distance-bottom:0;mso-position-horizontal:absolute;mso-position-horizontal-relative:text;mso-position-vertical:absolute;mso-position-vertical-relative:text;mso-width-percent:0;mso-height-percent:0;mso-width-relative:margin;mso-height-relative:margin" from="270.15pt,.6pt" to="406.15pt,.6pt" o:gfxdata="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" strokecolor="black [3200]" strokeweight=".5pt">
                 <v:stroke joinstyle="miter"/>
               </v:line>
             </w:pict>
@@ -345,7 +329,7 @@
           </mc:Choice>
           <mc:Fallback>
             <w:pict>
-              <v:line w14:anchorId="329A2972" id="Straight Connector 383370720" o:spid="_x0000_s1026" style="position:absolute;flip:y;z-index:251664896;visibility:visible;mso-wrap-style:square;mso-width-percent:0;mso-height-percent:0;mso-wrap-distance-left:9pt;mso-wrap-distance-top:0;mso-wrap-distance-right:9pt;mso-wrap-distance-bottom:0;mso-position-horizontal:absolute;mso-position-horizontal-relative:text;mso-position-vertical:absolute;mso-position-vertical-relative:text;mso-width-percent:0;mso-height-percent:0;mso-width-relative:margin;mso-height-relative:margin" from="6.45pt,.1pt" to="205.75pt,.1pt" o:gfxdata="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" strokecolor="black [3200]" strokeweight=".5pt">
+              <v:line w14:anchorId="48B0EBE1" id="Straight Connector 383370720" o:spid="_x0000_s1026" style="position:absolute;flip:y;z-index:251664896;visibility:visible;mso-wrap-style:square;mso-width-percent:0;mso-height-percent:0;mso-wrap-distance-left:9pt;mso-wrap-distance-top:0;mso-wrap-distance-right:9pt;mso-wrap-distance-bottom:0;mso-position-horizontal:absolute;mso-position-horizontal-relative:text;mso-position-vertical:absolute;mso-position-vertical-relative:text;mso-width-percent:0;mso-height-percent:0;mso-width-relative:margin;mso-height-relative:margin" from="6.45pt,.1pt" to="205.75pt,.1pt" o:gfxdata="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" strokecolor="black [3200]" strokeweight=".5pt">
                 <v:stroke joinstyle="miter"/>
               </v:line>
             </w:pict>

</xml_diff>